<commit_message>
remobed .env from the gitignore
</commit_message>
<xml_diff>
--- a/Deployment_Documentation_roster1_sigvitas_com.docx
+++ b/Deployment_Documentation_roster1_sigvitas_com.docx
@@ -108,6 +108,12 @@
       </w:r>
     </w:p>
     <w:p>
+      <w:r>
+        <w:t>Initially I was using KVM1 but now I upgraded to KVM2 and now working</w:t>
+      </w:r>
+    </w:p>
+    <w:p/>
+    <w:p>
       <w:pPr>
         <w:pStyle w:val="Heading1"/>
       </w:pPr>
@@ -122,6 +128,7 @@
     </w:p>
     <w:p>
       <w:r>
+        <w:lastRenderedPageBreak/>
         <w:t>• Backend was deployed on the VPS and exposed via Nginx reverse proxy.</w:t>
       </w:r>
     </w:p>
@@ -135,7 +142,6 @@
         <w:pStyle w:val="Heading1"/>
       </w:pPr>
       <w:r>
-        <w:lastRenderedPageBreak/>
         <w:t>5. Deployment Flow (Step by Step)</w:t>
       </w:r>
     </w:p>
@@ -150,6 +156,40 @@
     <w:p>
       <w:r>
         <w:t>What: Logs into the VPS using SSH.</w:t>
+      </w:r>
+      <w:r>
+        <w:t xml:space="preserve"> “</w:t>
+      </w:r>
+      <w:proofErr w:type="gramStart"/>
+      <w:r>
+        <w:t>ssh</w:t>
+      </w:r>
+      <w:proofErr w:type="gramEnd"/>
+      <w:r>
+        <w:t xml:space="preserve"> </w:t>
+      </w:r>
+      <w:hyperlink r:id="rId6" w:history="1">
+        <w:r>
+          <w:rPr>
+            <w:rStyle w:val="Hyperlink"/>
+          </w:rPr>
+          <w:t>root@147.93.</w:t>
+        </w:r>
+        <w:r>
+          <w:rPr>
+            <w:rStyle w:val="Hyperlink"/>
+          </w:rPr>
+          <w:t>9</w:t>
+        </w:r>
+        <w:r>
+          <w:rPr>
+            <w:rStyle w:val="Hyperlink"/>
+          </w:rPr>
+          <w:t>8.251</w:t>
+        </w:r>
+      </w:hyperlink>
+      <w:r>
+        <w:t>” and “pass”</w:t>
       </w:r>
     </w:p>
     <w:p>
@@ -263,6 +303,7 @@
     </w:p>
     <w:p>
       <w:r>
+        <w:lastRenderedPageBreak/>
         <w:t>Result: Displays success message if config is valid.</w:t>
       </w:r>
       <w:r>
@@ -284,7 +325,6 @@
     </w:p>
     <w:p>
       <w:r>
-        <w:lastRenderedPageBreak/>
         <w:t>Why: Apply new changes without downtime.</w:t>
       </w:r>
     </w:p>
@@ -399,6 +439,7 @@
     </w:p>
     <w:p>
       <w:r>
+        <w:lastRenderedPageBreak/>
         <w:t>• Nginx reverse proxy ensures both frontend and backend work seamlessly.</w:t>
       </w:r>
     </w:p>
@@ -11995,6 +12036,41 @@
       </w:tcPr>
     </w:tblStylePr>
   </w:style>
+  <w:style w:type="character" w:styleId="Hyperlink">
+    <w:name w:val="Hyperlink"/>
+    <w:basedOn w:val="DefaultParagraphFont"/>
+    <w:uiPriority w:val="99"/>
+    <w:unhideWhenUsed/>
+    <w:rsid w:val="000A1DEA"/>
+    <w:rPr>
+      <w:color w:val="0000FF" w:themeColor="hyperlink"/>
+      <w:u w:val="single"/>
+    </w:rPr>
+  </w:style>
+  <w:style w:type="character" w:styleId="UnresolvedMention">
+    <w:name w:val="Unresolved Mention"/>
+    <w:basedOn w:val="DefaultParagraphFont"/>
+    <w:uiPriority w:val="99"/>
+    <w:semiHidden/>
+    <w:unhideWhenUsed/>
+    <w:rsid w:val="000A1DEA"/>
+    <w:rPr>
+      <w:color w:val="605E5C"/>
+      <w:shd w:val="clear" w:color="auto" w:fill="E1DFDD"/>
+    </w:rPr>
+  </w:style>
+  <w:style w:type="character" w:styleId="FollowedHyperlink">
+    <w:name w:val="FollowedHyperlink"/>
+    <w:basedOn w:val="DefaultParagraphFont"/>
+    <w:uiPriority w:val="99"/>
+    <w:semiHidden/>
+    <w:unhideWhenUsed/>
+    <w:rsid w:val="000A1DEA"/>
+    <w:rPr>
+      <w:color w:val="800080" w:themeColor="followedHyperlink"/>
+      <w:u w:val="single"/>
+    </w:rPr>
+  </w:style>
 </w:styles>
 </file>
 

</xml_diff>